<commit_message>
ràng buộc xoá giáo viên. chỉ cho phép xoá khi không có bất cứ lớp học nào tham chiếu tới giảng viên này
</commit_message>
<xml_diff>
--- a/Docs/tasks.docx
+++ b/Docs/tasks.docx
@@ -66,7 +66,10 @@
         <w:t>: Gồm các thông tin: năm học, môn học, tên lớp.</w:t>
       </w:r>
       <w:r>
-        <w:t xml:space="preserve"> Mỗi lớp học sẽ có nhiều môn học. Mỗi lớp sẽ do một giáo viên giảng dạy.</w:t>
+        <w:t xml:space="preserve"> Mỗi lớp học sẽ có nhiều môn học</w:t>
+      </w:r>
+      <w:r>
+        <w:t xml:space="preserve"> và do một giáo viên giảng dạy. Mỗi lớp ngoài các thông tin cơ bản còn có thông tin sĩ số của lớp, đồng thời có chức năng show danh sách học viên của lớp học. Ở chức năng xoá lớp giảng dạy chỉ được phép thực hiện khi không có bất cứ học viên nào thuộc lớp.</w:t>
       </w:r>
     </w:p>
     <w:p>
@@ -75,68 +78,6 @@
         <w:ind w:left="1800"/>
         <w:jc w:val="center"/>
       </w:pPr>
-      <w:r>
-        <w:rPr>
-          <w:noProof/>
-        </w:rPr>
-        <w:drawing>
-          <wp:inline distT="0" distB="0" distL="0" distR="0" wp14:anchorId="6DB07DDB" wp14:editId="5F3232AC">
-            <wp:extent cx="2604211" cy="1975428"/>
-            <wp:effectExtent l="0" t="0" r="5715" b="6350"/>
-            <wp:docPr id="1084092055" name="Picture 1"/>
-            <wp:cNvGraphicFramePr>
-              <a:graphicFrameLocks xmlns:a="http://schemas.openxmlformats.org/drawingml/2006/main" noChangeAspect="1"/>
-            </wp:cNvGraphicFramePr>
-            <a:graphic xmlns:a="http://schemas.openxmlformats.org/drawingml/2006/main">
-              <a:graphicData uri="http://schemas.openxmlformats.org/drawingml/2006/picture">
-                <pic:pic xmlns:pic="http://schemas.openxmlformats.org/drawingml/2006/picture">
-                  <pic:nvPicPr>
-                    <pic:cNvPr id="1084092055" name=""/>
-                    <pic:cNvPicPr/>
-                  </pic:nvPicPr>
-                  <pic:blipFill>
-                    <a:blip r:embed="rId5"/>
-                    <a:stretch>
-                      <a:fillRect/>
-                    </a:stretch>
-                  </pic:blipFill>
-                  <pic:spPr>
-                    <a:xfrm>
-                      <a:off x="0" y="0"/>
-                      <a:ext cx="2612425" cy="1981659"/>
-                    </a:xfrm>
-                    <a:prstGeom prst="rect">
-                      <a:avLst/>
-                    </a:prstGeom>
-                  </pic:spPr>
-                </pic:pic>
-              </a:graphicData>
-            </a:graphic>
-          </wp:inline>
-        </w:drawing>
-      </w:r>
-    </w:p>
-    <w:p>
-      <w:pPr>
-        <w:pStyle w:val="ListParagraph"/>
-        <w:ind w:left="1800"/>
-        <w:jc w:val="center"/>
-        <w:rPr>
-          <w:i/>
-          <w:iCs/>
-          <w:sz w:val="20"/>
-          <w:szCs w:val="18"/>
-        </w:rPr>
-      </w:pPr>
-      <w:r>
-        <w:rPr>
-          <w:i/>
-          <w:iCs/>
-          <w:sz w:val="20"/>
-          <w:szCs w:val="18"/>
-        </w:rPr>
-        <w:t>Chức năng thêm lớp mới</w:t>
-      </w:r>
     </w:p>
     <w:p>
       <w:pPr>
@@ -154,6 +95,12 @@
       <w:r>
         <w:t xml:space="preserve"> Để quản lý được lớp học thì cần có danh mục môn học trước.</w:t>
       </w:r>
+    </w:p>
+    <w:p>
+      <w:pPr>
+        <w:pStyle w:val="ListParagraph"/>
+        <w:ind w:left="1080"/>
+      </w:pPr>
     </w:p>
     <w:p>
       <w:pPr>
@@ -215,7 +162,7 @@
                     <pic:cNvPicPr/>
                   </pic:nvPicPr>
                   <pic:blipFill>
-                    <a:blip r:embed="rId6"/>
+                    <a:blip r:embed="rId5"/>
                     <a:stretch>
                       <a:fillRect/>
                     </a:stretch>
@@ -319,7 +266,6 @@
     <w:p/>
     <w:p>
       <w:r>
-        <w:lastRenderedPageBreak/>
         <w:t>User</w:t>
       </w:r>
       <w:r>

</xml_diff>

<commit_message>
load danh sách môn học theo lớp học
</commit_message>
<xml_diff>
--- a/Docs/tasks.docx
+++ b/Docs/tasks.docx
@@ -8,11 +8,36 @@
       </w:r>
     </w:p>
     <w:p>
-      <w:r>
+      <w:pPr>
+        <w:rPr>
+          <w:b/>
+          <w:bCs/>
+          <w:u w:val="single"/>
+        </w:rPr>
+      </w:pPr>
+      <w:r>
+        <w:rPr>
+          <w:b/>
+          <w:bCs/>
+          <w:u w:val="single"/>
+        </w:rPr>
         <w:t>Admin</w:t>
       </w:r>
       <w:r>
+        <w:rPr>
+          <w:b/>
+          <w:bCs/>
+          <w:u w:val="single"/>
+        </w:rPr>
         <w:t xml:space="preserve"> zone</w:t>
+      </w:r>
+      <w:r>
+        <w:rPr>
+          <w:b/>
+          <w:bCs/>
+          <w:u w:val="single"/>
+        </w:rPr>
+        <w:t>:</w:t>
       </w:r>
     </w:p>
     <w:p>
@@ -49,6 +74,18 @@
       </w:pPr>
       <w:r>
         <w:t>Bỏ chức năng import danh sách, giữ chức năng xoá 1 lúc nhiều giáo viên.</w:t>
+      </w:r>
+    </w:p>
+    <w:p>
+      <w:pPr>
+        <w:pStyle w:val="ListParagraph"/>
+        <w:numPr>
+          <w:ilvl w:val="1"/>
+          <w:numId w:val="1"/>
+        </w:numPr>
+      </w:pPr>
+      <w:r>
+        <w:t>Chức năng xoá giáo viên chỉ thực hiện được khi giáo viên bị xoá không giảng dạy bất cứ lớp học nào.</w:t>
       </w:r>
     </w:p>
     <w:p>
@@ -131,10 +168,42 @@
       </w:r>
     </w:p>
     <w:p>
-      <w:r>
+      <w:pPr>
+        <w:pStyle w:val="ListParagraph"/>
+        <w:numPr>
+          <w:ilvl w:val="0"/>
+          <w:numId w:val="1"/>
+        </w:numPr>
+      </w:pPr>
+      <w:r>
+        <w:t>Chức năng tạo đề thi. Đề thi áp dụng cho lớp. Vì mỗi lớp có thể có nhiều hơn 1 môn học nên sau khi chọn lớp sẽ cần phải chọn môn học để áp dụng cho đề thi.</w:t>
+      </w:r>
+      <w:r>
+        <w:t xml:space="preserve"> Hay nói cách khác, danh sách môn thi sẽ phụ thuộc tham chiếu tới lớp học.</w:t>
+      </w:r>
+    </w:p>
+    <w:p>
+      <w:pPr>
+        <w:rPr>
+          <w:b/>
+          <w:bCs/>
+          <w:u w:val="single"/>
+        </w:rPr>
+      </w:pPr>
+      <w:r>
+        <w:rPr>
+          <w:b/>
+          <w:bCs/>
+          <w:u w:val="single"/>
+        </w:rPr>
         <w:t>Teacher</w:t>
       </w:r>
       <w:r>
+        <w:rPr>
+          <w:b/>
+          <w:bCs/>
+          <w:u w:val="single"/>
+        </w:rPr>
         <w:t xml:space="preserve"> zone:</w:t>
       </w:r>
     </w:p>
@@ -265,15 +334,33 @@
     </w:p>
     <w:p/>
     <w:p>
-      <w:r>
+      <w:pPr>
+        <w:rPr>
+          <w:b/>
+          <w:bCs/>
+          <w:u w:val="single"/>
+        </w:rPr>
+      </w:pPr>
+      <w:r>
+        <w:rPr>
+          <w:b/>
+          <w:bCs/>
+          <w:u w:val="single"/>
+        </w:rPr>
         <w:t>User</w:t>
       </w:r>
       <w:r>
+        <w:rPr>
+          <w:b/>
+          <w:bCs/>
+          <w:u w:val="single"/>
+        </w:rPr>
         <w:t xml:space="preserve"> zone:</w:t>
       </w:r>
     </w:p>
     <w:p>
       <w:r>
+        <w:lastRenderedPageBreak/>
         <w:tab/>
       </w:r>
       <w:r>

</xml_diff>

<commit_message>
chỉnh sửa hàm hiển thị danh sách đề thi, bổ sung thông tin lớp và môn học
</commit_message>
<xml_diff>
--- a/Docs/tasks.docx
+++ b/Docs/tasks.docx
@@ -176,10 +176,61 @@
         </w:numPr>
       </w:pPr>
       <w:r>
-        <w:t>Chức năng tạo đề thi. Đề thi áp dụng cho lớp. Vì mỗi lớp có thể có nhiều hơn 1 môn học nên sau khi chọn lớp sẽ cần phải chọn môn học để áp dụng cho đề thi.</w:t>
-      </w:r>
-      <w:r>
-        <w:t xml:space="preserve"> Hay nói cách khác, danh sách môn thi sẽ phụ thuộc tham chiếu tới lớp học.</w:t>
+        <w:t>Chức năng quản lý đề thi:</w:t>
+      </w:r>
+    </w:p>
+    <w:p>
+      <w:pPr>
+        <w:pStyle w:val="ListParagraph"/>
+        <w:numPr>
+          <w:ilvl w:val="1"/>
+          <w:numId w:val="1"/>
+        </w:numPr>
+      </w:pPr>
+      <w:r>
+        <w:t>Chức năng tạo đề thi</w:t>
+      </w:r>
+      <w:r>
+        <w:t>:</w:t>
+      </w:r>
+      <w:r>
+        <w:t xml:space="preserve"> </w:t>
+      </w:r>
+      <w:r>
+        <w:t>Vì đề</w:t>
+      </w:r>
+      <w:r>
+        <w:t xml:space="preserve"> thi áp dụng cho lớp. </w:t>
+      </w:r>
+      <w:r>
+        <w:t>M</w:t>
+      </w:r>
+      <w:r>
+        <w:t>ỗi lớp có thể có nhiều hơn 1 môn học nên sau khi chọn lớp sẽ cần phải chọn môn học để áp dụng cho đề thi.</w:t>
+      </w:r>
+      <w:r>
+        <w:t xml:space="preserve"> Hay nói cách khác, danh sách môn thi </w:t>
+      </w:r>
+      <w:r>
+        <w:t>sẽ tương ứng</w:t>
+      </w:r>
+      <w:r>
+        <w:t xml:space="preserve"> lớp học.</w:t>
+      </w:r>
+      <w:r>
+        <w:t xml:space="preserve"> </w:t>
+      </w:r>
+    </w:p>
+    <w:p>
+      <w:pPr>
+        <w:pStyle w:val="ListParagraph"/>
+        <w:numPr>
+          <w:ilvl w:val="1"/>
+          <w:numId w:val="1"/>
+        </w:numPr>
+      </w:pPr>
+      <w:r>
+        <w:t>Chỉnh sửa lại hàm hiển thị danh sách đề thi với thông tin bổ sung: lớp và môn học.</w:t>
       </w:r>
     </w:p>
     <w:p>
@@ -360,7 +411,6 @@
     </w:p>
     <w:p>
       <w:r>
-        <w:lastRenderedPageBreak/>
         <w:tab/>
       </w:r>
       <w:r>

</xml_diff>

<commit_message>
mô tả tasks list
</commit_message>
<xml_diff>
--- a/Docs/tasks.docx
+++ b/Docs/tasks.docx
@@ -230,7 +230,10 @@
         </w:numPr>
       </w:pPr>
       <w:r>
-        <w:t>Chỉnh sửa lại hàm hiển thị danh sách đề thi với thông tin bổ sung: lớp và môn học.</w:t>
+        <w:t>Chỉnh sửa lại hàm hiển thị danh sách đề thi với thông tin bổ sung: lớp và môn học</w:t>
+      </w:r>
+      <w:r>
+        <w:t>, bổ sung điều kiện lọc theo ngày tháng thoả mãn ngày kết thúc của đề thi nằm trong khoảng “từ ngày” và “tới ngày”</w:t>
       </w:r>
     </w:p>
     <w:p>
@@ -377,6 +380,7 @@
         </w:numPr>
       </w:pPr>
       <w:r>
+        <w:lastRenderedPageBreak/>
         <w:t>Thống kê, báo cáo liên quan tới lớp mình giảng dạy</w:t>
       </w:r>
       <w:r>

</xml_diff>

<commit_message>
chỉnh sửa hiển thị thông tin học viên, bỏ các cột lớp học, năm học, giáo viên vì các thông tin này đã có trên select chọn lớp học
</commit_message>
<xml_diff>
--- a/Docs/tasks.docx
+++ b/Docs/tasks.docx
@@ -238,6 +238,64 @@
     </w:p>
     <w:p>
       <w:pPr>
+        <w:pStyle w:val="ListParagraph"/>
+        <w:numPr>
+          <w:ilvl w:val="0"/>
+          <w:numId w:val="1"/>
+        </w:numPr>
+      </w:pPr>
+      <w:r>
+        <w:t>Chức năng quản lý học viên: bỏ hiển thị năm học, môn học, giáo viên dạy ở bảng dữ liệu vì các thông tin này đã có ở trên phần lựa chọn lớp học.</w:t>
+      </w:r>
+    </w:p>
+    <w:p>
+      <w:pPr>
+        <w:pStyle w:val="ListParagraph"/>
+        <w:ind w:left="1080"/>
+      </w:pPr>
+      <w:r>
+        <w:rPr>
+          <w:noProof/>
+        </w:rPr>
+        <w:drawing>
+          <wp:inline distT="0" distB="0" distL="0" distR="0" wp14:anchorId="7B1EE451" wp14:editId="1983B3F5">
+            <wp:extent cx="4761967" cy="1748333"/>
+            <wp:effectExtent l="0" t="0" r="635" b="4445"/>
+            <wp:docPr id="1455412459" name="Picture 1"/>
+            <wp:cNvGraphicFramePr>
+              <a:graphicFrameLocks xmlns:a="http://schemas.openxmlformats.org/drawingml/2006/main" noChangeAspect="1"/>
+            </wp:cNvGraphicFramePr>
+            <a:graphic xmlns:a="http://schemas.openxmlformats.org/drawingml/2006/main">
+              <a:graphicData uri="http://schemas.openxmlformats.org/drawingml/2006/picture">
+                <pic:pic xmlns:pic="http://schemas.openxmlformats.org/drawingml/2006/picture">
+                  <pic:nvPicPr>
+                    <pic:cNvPr id="1455412459" name=""/>
+                    <pic:cNvPicPr/>
+                  </pic:nvPicPr>
+                  <pic:blipFill>
+                    <a:blip r:embed="rId5"/>
+                    <a:stretch>
+                      <a:fillRect/>
+                    </a:stretch>
+                  </pic:blipFill>
+                  <pic:spPr>
+                    <a:xfrm>
+                      <a:off x="0" y="0"/>
+                      <a:ext cx="4769872" cy="1751235"/>
+                    </a:xfrm>
+                    <a:prstGeom prst="rect">
+                      <a:avLst/>
+                    </a:prstGeom>
+                  </pic:spPr>
+                </pic:pic>
+              </a:graphicData>
+            </a:graphic>
+          </wp:inline>
+        </w:drawing>
+      </w:r>
+    </w:p>
+    <w:p>
+      <w:pPr>
         <w:rPr>
           <w:b/>
           <w:bCs/>
@@ -269,6 +327,7 @@
         <w:rPr>
           <w:noProof/>
         </w:rPr>
+        <w:lastRenderedPageBreak/>
         <w:drawing>
           <wp:inline distT="0" distB="0" distL="0" distR="0" wp14:anchorId="44034B5F" wp14:editId="0A66DE30">
             <wp:extent cx="4361925" cy="2092147"/>
@@ -285,7 +344,7 @@
                     <pic:cNvPicPr/>
                   </pic:nvPicPr>
                   <pic:blipFill>
-                    <a:blip r:embed="rId5"/>
+                    <a:blip r:embed="rId6"/>
                     <a:stretch>
                       <a:fillRect/>
                     </a:stretch>
@@ -380,7 +439,6 @@
         </w:numPr>
       </w:pPr>
       <w:r>
-        <w:lastRenderedPageBreak/>
         <w:t>Thống kê, báo cáo liên quan tới lớp mình giảng dạy</w:t>
       </w:r>
       <w:r>

</xml_diff>

<commit_message>
hoàn thiện phần thống kê ôn tập trong admin
</commit_message>
<xml_diff>
--- a/Docs/tasks.docx
+++ b/Docs/tasks.docx
@@ -8,6 +8,12 @@
       </w:r>
     </w:p>
     <w:p>
+      <w:r>
+        <w:t>Ngoài các chức năng được chỉnh sửa, thêm mới, còn lại vẫn hoạt động như version trước đây.</w:t>
+      </w:r>
+    </w:p>
+    <w:p/>
+    <w:p>
       <w:pPr>
         <w:rPr>
           <w:b/>
@@ -47,9 +53,64 @@
           <w:ilvl w:val="0"/>
           <w:numId w:val="1"/>
         </w:numPr>
-      </w:pPr>
-      <w:r>
+        <w:rPr>
+          <w:b/>
+          <w:bCs/>
+        </w:rPr>
+      </w:pPr>
+      <w:r>
+        <w:rPr>
+          <w:b/>
+          <w:bCs/>
+        </w:rPr>
         <w:t>Quản lý giáo viên</w:t>
+      </w:r>
+    </w:p>
+    <w:p>
+      <w:pPr>
+        <w:pStyle w:val="ListParagraph"/>
+        <w:ind w:left="1440"/>
+        <w:jc w:val="center"/>
+      </w:pPr>
+      <w:r>
+        <w:rPr>
+          <w:noProof/>
+        </w:rPr>
+        <w:drawing>
+          <wp:inline distT="0" distB="0" distL="0" distR="0" wp14:anchorId="697D7858" wp14:editId="1A6E7DE6">
+            <wp:extent cx="5035830" cy="842785"/>
+            <wp:effectExtent l="0" t="0" r="0" b="0"/>
+            <wp:docPr id="1488179787" name="Picture 1"/>
+            <wp:cNvGraphicFramePr>
+              <a:graphicFrameLocks xmlns:a="http://schemas.openxmlformats.org/drawingml/2006/main" noChangeAspect="1"/>
+            </wp:cNvGraphicFramePr>
+            <a:graphic xmlns:a="http://schemas.openxmlformats.org/drawingml/2006/main">
+              <a:graphicData uri="http://schemas.openxmlformats.org/drawingml/2006/picture">
+                <pic:pic xmlns:pic="http://schemas.openxmlformats.org/drawingml/2006/picture">
+                  <pic:nvPicPr>
+                    <pic:cNvPr id="1488179787" name=""/>
+                    <pic:cNvPicPr/>
+                  </pic:nvPicPr>
+                  <pic:blipFill>
+                    <a:blip r:embed="rId5"/>
+                    <a:stretch>
+                      <a:fillRect/>
+                    </a:stretch>
+                  </pic:blipFill>
+                  <pic:spPr>
+                    <a:xfrm>
+                      <a:off x="0" y="0"/>
+                      <a:ext cx="5063590" cy="847431"/>
+                    </a:xfrm>
+                    <a:prstGeom prst="rect">
+                      <a:avLst/>
+                    </a:prstGeom>
+                  </pic:spPr>
+                </pic:pic>
+              </a:graphicData>
+            </a:graphic>
+          </wp:inline>
+        </w:drawing>
       </w:r>
     </w:p>
     <w:p>
@@ -97,6 +158,10 @@
         </w:numPr>
       </w:pPr>
       <w:r>
+        <w:rPr>
+          <w:b/>
+          <w:bCs/>
+        </w:rPr>
         <w:t>Quản lý giảng dạy</w:t>
       </w:r>
       <w:r>
@@ -108,6 +173,262 @@
       <w:r>
         <w:t xml:space="preserve"> và do một giáo viên giảng dạy. Mỗi lớp ngoài các thông tin cơ bản còn có thông tin sĩ số của lớp, đồng thời có chức năng show danh sách học viên của lớp học. Ở chức năng xoá lớp giảng dạy chỉ được phép thực hiện khi không có bất cứ học viên nào thuộc lớp.</w:t>
       </w:r>
+    </w:p>
+    <w:p>
+      <w:pPr>
+        <w:pStyle w:val="ListParagraph"/>
+        <w:ind w:left="1080"/>
+        <w:jc w:val="center"/>
+      </w:pPr>
+      <w:r>
+        <w:rPr>
+          <w:noProof/>
+        </w:rPr>
+        <w:drawing>
+          <wp:inline distT="0" distB="0" distL="0" distR="0" wp14:anchorId="21C6E550" wp14:editId="31CFC0EE">
+            <wp:extent cx="3379622" cy="2261346"/>
+            <wp:effectExtent l="0" t="0" r="0" b="5715"/>
+            <wp:docPr id="1724896032" name="Picture 1"/>
+            <wp:cNvGraphicFramePr>
+              <a:graphicFrameLocks xmlns:a="http://schemas.openxmlformats.org/drawingml/2006/main" noChangeAspect="1"/>
+            </wp:cNvGraphicFramePr>
+            <a:graphic xmlns:a="http://schemas.openxmlformats.org/drawingml/2006/main">
+              <a:graphicData uri="http://schemas.openxmlformats.org/drawingml/2006/picture">
+                <pic:pic xmlns:pic="http://schemas.openxmlformats.org/drawingml/2006/picture">
+                  <pic:nvPicPr>
+                    <pic:cNvPr id="1724896032" name=""/>
+                    <pic:cNvPicPr/>
+                  </pic:nvPicPr>
+                  <pic:blipFill>
+                    <a:blip r:embed="rId6"/>
+                    <a:stretch>
+                      <a:fillRect/>
+                    </a:stretch>
+                  </pic:blipFill>
+                  <pic:spPr>
+                    <a:xfrm>
+                      <a:off x="0" y="0"/>
+                      <a:ext cx="3392529" cy="2269982"/>
+                    </a:xfrm>
+                    <a:prstGeom prst="rect">
+                      <a:avLst/>
+                    </a:prstGeom>
+                  </pic:spPr>
+                </pic:pic>
+              </a:graphicData>
+            </a:graphic>
+          </wp:inline>
+        </w:drawing>
+      </w:r>
+    </w:p>
+    <w:p>
+      <w:pPr>
+        <w:pStyle w:val="ListParagraph"/>
+        <w:ind w:left="1080"/>
+        <w:jc w:val="center"/>
+        <w:rPr>
+          <w:i/>
+          <w:iCs/>
+          <w:sz w:val="20"/>
+          <w:szCs w:val="18"/>
+        </w:rPr>
+      </w:pPr>
+      <w:r>
+        <w:rPr>
+          <w:i/>
+          <w:iCs/>
+          <w:sz w:val="20"/>
+          <w:szCs w:val="18"/>
+        </w:rPr>
+        <w:t>Chức năng thêm mới lớp học</w:t>
+      </w:r>
+    </w:p>
+    <w:p>
+      <w:pPr>
+        <w:pStyle w:val="ListParagraph"/>
+        <w:ind w:left="1080"/>
+        <w:jc w:val="center"/>
+        <w:rPr>
+          <w:i/>
+          <w:iCs/>
+          <w:sz w:val="20"/>
+          <w:szCs w:val="18"/>
+        </w:rPr>
+      </w:pPr>
+    </w:p>
+    <w:p>
+      <w:pPr>
+        <w:pStyle w:val="ListParagraph"/>
+        <w:ind w:left="1080"/>
+        <w:jc w:val="center"/>
+        <w:rPr>
+          <w:i/>
+          <w:iCs/>
+          <w:sz w:val="20"/>
+          <w:szCs w:val="18"/>
+        </w:rPr>
+      </w:pPr>
+    </w:p>
+    <w:p>
+      <w:pPr>
+        <w:pStyle w:val="ListParagraph"/>
+        <w:ind w:left="1080"/>
+        <w:jc w:val="center"/>
+      </w:pPr>
+      <w:r>
+        <w:rPr>
+          <w:noProof/>
+        </w:rPr>
+        <w:drawing>
+          <wp:inline distT="0" distB="0" distL="0" distR="0" wp14:anchorId="1A724ECE" wp14:editId="7529D695">
+            <wp:extent cx="4842663" cy="1103952"/>
+            <wp:effectExtent l="0" t="0" r="0" b="1270"/>
+            <wp:docPr id="377059387" name="Picture 1"/>
+            <wp:cNvGraphicFramePr>
+              <a:graphicFrameLocks xmlns:a="http://schemas.openxmlformats.org/drawingml/2006/main" noChangeAspect="1"/>
+            </wp:cNvGraphicFramePr>
+            <a:graphic xmlns:a="http://schemas.openxmlformats.org/drawingml/2006/main">
+              <a:graphicData uri="http://schemas.openxmlformats.org/drawingml/2006/picture">
+                <pic:pic xmlns:pic="http://schemas.openxmlformats.org/drawingml/2006/picture">
+                  <pic:nvPicPr>
+                    <pic:cNvPr id="377059387" name=""/>
+                    <pic:cNvPicPr/>
+                  </pic:nvPicPr>
+                  <pic:blipFill>
+                    <a:blip r:embed="rId7"/>
+                    <a:stretch>
+                      <a:fillRect/>
+                    </a:stretch>
+                  </pic:blipFill>
+                  <pic:spPr>
+                    <a:xfrm>
+                      <a:off x="0" y="0"/>
+                      <a:ext cx="4851873" cy="1106052"/>
+                    </a:xfrm>
+                    <a:prstGeom prst="rect">
+                      <a:avLst/>
+                    </a:prstGeom>
+                  </pic:spPr>
+                </pic:pic>
+              </a:graphicData>
+            </a:graphic>
+          </wp:inline>
+        </w:drawing>
+      </w:r>
+    </w:p>
+    <w:p>
+      <w:pPr>
+        <w:pStyle w:val="ListParagraph"/>
+        <w:ind w:left="1080"/>
+        <w:jc w:val="center"/>
+        <w:rPr>
+          <w:i/>
+          <w:iCs/>
+          <w:sz w:val="20"/>
+          <w:szCs w:val="18"/>
+        </w:rPr>
+      </w:pPr>
+      <w:r>
+        <w:rPr>
+          <w:i/>
+          <w:iCs/>
+          <w:sz w:val="20"/>
+          <w:szCs w:val="18"/>
+        </w:rPr>
+        <w:t>Danh sách các lớp học</w:t>
+      </w:r>
+      <w:r>
+        <w:rPr>
+          <w:i/>
+          <w:iCs/>
+          <w:sz w:val="20"/>
+          <w:szCs w:val="18"/>
+        </w:rPr>
+        <w:t xml:space="preserve"> kèm theo sĩ số</w:t>
+      </w:r>
+    </w:p>
+    <w:p>
+      <w:pPr>
+        <w:pStyle w:val="ListParagraph"/>
+        <w:ind w:left="1080"/>
+      </w:pPr>
+    </w:p>
+    <w:p>
+      <w:pPr>
+        <w:pStyle w:val="ListParagraph"/>
+        <w:ind w:left="1080"/>
+        <w:jc w:val="center"/>
+      </w:pPr>
+      <w:r>
+        <w:rPr>
+          <w:noProof/>
+        </w:rPr>
+        <w:lastRenderedPageBreak/>
+        <w:drawing>
+          <wp:inline distT="0" distB="0" distL="0" distR="0" wp14:anchorId="548E9721" wp14:editId="5A25133C">
+            <wp:extent cx="4498848" cy="1844504"/>
+            <wp:effectExtent l="0" t="0" r="0" b="3810"/>
+            <wp:docPr id="1154006062" name="Picture 1"/>
+            <wp:cNvGraphicFramePr>
+              <a:graphicFrameLocks xmlns:a="http://schemas.openxmlformats.org/drawingml/2006/main" noChangeAspect="1"/>
+            </wp:cNvGraphicFramePr>
+            <a:graphic xmlns:a="http://schemas.openxmlformats.org/drawingml/2006/main">
+              <a:graphicData uri="http://schemas.openxmlformats.org/drawingml/2006/picture">
+                <pic:pic xmlns:pic="http://schemas.openxmlformats.org/drawingml/2006/picture">
+                  <pic:nvPicPr>
+                    <pic:cNvPr id="1154006062" name=""/>
+                    <pic:cNvPicPr/>
+                  </pic:nvPicPr>
+                  <pic:blipFill>
+                    <a:blip r:embed="rId8"/>
+                    <a:stretch>
+                      <a:fillRect/>
+                    </a:stretch>
+                  </pic:blipFill>
+                  <pic:spPr>
+                    <a:xfrm>
+                      <a:off x="0" y="0"/>
+                      <a:ext cx="4513013" cy="1850311"/>
+                    </a:xfrm>
+                    <a:prstGeom prst="rect">
+                      <a:avLst/>
+                    </a:prstGeom>
+                  </pic:spPr>
+                </pic:pic>
+              </a:graphicData>
+            </a:graphic>
+          </wp:inline>
+        </w:drawing>
+      </w:r>
+    </w:p>
+    <w:p>
+      <w:pPr>
+        <w:pStyle w:val="ListParagraph"/>
+        <w:ind w:left="1080"/>
+        <w:jc w:val="center"/>
+        <w:rPr>
+          <w:i/>
+          <w:iCs/>
+          <w:sz w:val="20"/>
+          <w:szCs w:val="18"/>
+        </w:rPr>
+      </w:pPr>
+      <w:r>
+        <w:rPr>
+          <w:i/>
+          <w:iCs/>
+          <w:sz w:val="20"/>
+          <w:szCs w:val="18"/>
+        </w:rPr>
+        <w:t>Hiển thị danh sách học viên của lớp</w:t>
+      </w:r>
+    </w:p>
+    <w:p>
+      <w:pPr>
+        <w:pStyle w:val="ListParagraph"/>
+        <w:ind w:left="1800"/>
+        <w:jc w:val="center"/>
+      </w:pPr>
     </w:p>
     <w:p>
       <w:pPr>
@@ -148,15 +469,25 @@
         </w:numPr>
       </w:pPr>
       <w:r>
-        <w:t>Ở chức năng quản lý học viên, bổ sung chức năng lựa chọn lớp khi thêm mới hoặc import danh sách học viên.</w:t>
-      </w:r>
-      <w:r>
-        <w:t xml:space="preserve"> </w:t>
+        <w:t xml:space="preserve">Ở chức năng </w:t>
       </w:r>
       <w:r>
         <w:rPr>
           <w:b/>
           <w:bCs/>
+        </w:rPr>
+        <w:t>quản lý học viên</w:t>
+      </w:r>
+      <w:r>
+        <w:t>, bổ sung chức năng lựa chọn lớp khi thêm mới hoặc import danh sách học viên.</w:t>
+      </w:r>
+      <w:r>
+        <w:t xml:space="preserve"> </w:t>
+      </w:r>
+      <w:r>
+        <w:rPr>
+          <w:b/>
+          <w:bCs/>
           <w:i/>
           <w:iCs/>
           <w:u w:val="single"/>
@@ -166,6 +497,106 @@
       <w:r>
         <w:t xml:space="preserve"> cần có danh mục lớp giảng dạy trước.</w:t>
       </w:r>
+    </w:p>
+    <w:p>
+      <w:pPr>
+        <w:pStyle w:val="ListParagraph"/>
+        <w:ind w:left="1080"/>
+        <w:jc w:val="center"/>
+      </w:pPr>
+      <w:r>
+        <w:rPr>
+          <w:noProof/>
+        </w:rPr>
+        <w:drawing>
+          <wp:inline distT="0" distB="0" distL="0" distR="0" wp14:anchorId="1A413062" wp14:editId="27324DDB">
+            <wp:extent cx="3869741" cy="2236262"/>
+            <wp:effectExtent l="0" t="0" r="0" b="0"/>
+            <wp:docPr id="1002465148" name="Picture 1"/>
+            <wp:cNvGraphicFramePr>
+              <a:graphicFrameLocks xmlns:a="http://schemas.openxmlformats.org/drawingml/2006/main" noChangeAspect="1"/>
+            </wp:cNvGraphicFramePr>
+            <a:graphic xmlns:a="http://schemas.openxmlformats.org/drawingml/2006/main">
+              <a:graphicData uri="http://schemas.openxmlformats.org/drawingml/2006/picture">
+                <pic:pic xmlns:pic="http://schemas.openxmlformats.org/drawingml/2006/picture">
+                  <pic:nvPicPr>
+                    <pic:cNvPr id="1002465148" name=""/>
+                    <pic:cNvPicPr/>
+                  </pic:nvPicPr>
+                  <pic:blipFill>
+                    <a:blip r:embed="rId9"/>
+                    <a:stretch>
+                      <a:fillRect/>
+                    </a:stretch>
+                  </pic:blipFill>
+                  <pic:spPr>
+                    <a:xfrm>
+                      <a:off x="0" y="0"/>
+                      <a:ext cx="3878677" cy="2241426"/>
+                    </a:xfrm>
+                    <a:prstGeom prst="rect">
+                      <a:avLst/>
+                    </a:prstGeom>
+                  </pic:spPr>
+                </pic:pic>
+              </a:graphicData>
+            </a:graphic>
+          </wp:inline>
+        </w:drawing>
+      </w:r>
+    </w:p>
+    <w:p>
+      <w:pPr>
+        <w:pStyle w:val="ListParagraph"/>
+        <w:ind w:left="1080"/>
+        <w:jc w:val="center"/>
+        <w:rPr>
+          <w:i/>
+          <w:iCs/>
+          <w:sz w:val="20"/>
+          <w:szCs w:val="18"/>
+        </w:rPr>
+      </w:pPr>
+      <w:r>
+        <w:rPr>
+          <w:i/>
+          <w:iCs/>
+          <w:sz w:val="20"/>
+          <w:szCs w:val="18"/>
+        </w:rPr>
+        <w:t>Lựa chọn lớp học khi thêm mới</w:t>
+      </w:r>
+      <w:r>
+        <w:rPr>
+          <w:i/>
+          <w:iCs/>
+          <w:sz w:val="20"/>
+          <w:szCs w:val="18"/>
+        </w:rPr>
+        <w:t>/ cập nhật</w:t>
+      </w:r>
+      <w:r>
+        <w:rPr>
+          <w:i/>
+          <w:iCs/>
+          <w:sz w:val="20"/>
+          <w:szCs w:val="18"/>
+        </w:rPr>
+        <w:t xml:space="preserve"> hoặc import học viên</w:t>
+      </w:r>
+    </w:p>
+    <w:p>
+      <w:pPr>
+        <w:pStyle w:val="ListParagraph"/>
+        <w:ind w:left="1080"/>
+        <w:jc w:val="center"/>
+        <w:rPr>
+          <w:i/>
+          <w:iCs/>
+          <w:sz w:val="20"/>
+          <w:szCs w:val="18"/>
+        </w:rPr>
+      </w:pPr>
     </w:p>
     <w:p>
       <w:pPr>
@@ -176,7 +607,17 @@
         </w:numPr>
       </w:pPr>
       <w:r>
-        <w:t>Chức năng quản lý đề thi:</w:t>
+        <w:t xml:space="preserve">Chức năng </w:t>
+      </w:r>
+      <w:r>
+        <w:rPr>
+          <w:b/>
+          <w:bCs/>
+        </w:rPr>
+        <w:t>quản lý đề thi</w:t>
+      </w:r>
+      <w:r>
+        <w:t>:</w:t>
       </w:r>
     </w:p>
     <w:p>
@@ -224,6 +665,88 @@
     <w:p>
       <w:pPr>
         <w:pStyle w:val="ListParagraph"/>
+        <w:ind w:left="1800"/>
+        <w:jc w:val="center"/>
+      </w:pPr>
+      <w:r>
+        <w:rPr>
+          <w:noProof/>
+        </w:rPr>
+        <w:drawing>
+          <wp:inline distT="0" distB="0" distL="0" distR="0" wp14:anchorId="35A77F79" wp14:editId="32E50544">
+            <wp:extent cx="3696148" cy="1923897"/>
+            <wp:effectExtent l="0" t="0" r="0" b="635"/>
+            <wp:docPr id="1577775082" name="Picture 1"/>
+            <wp:cNvGraphicFramePr>
+              <a:graphicFrameLocks xmlns:a="http://schemas.openxmlformats.org/drawingml/2006/main" noChangeAspect="1"/>
+            </wp:cNvGraphicFramePr>
+            <a:graphic xmlns:a="http://schemas.openxmlformats.org/drawingml/2006/main">
+              <a:graphicData uri="http://schemas.openxmlformats.org/drawingml/2006/picture">
+                <pic:pic xmlns:pic="http://schemas.openxmlformats.org/drawingml/2006/picture">
+                  <pic:nvPicPr>
+                    <pic:cNvPr id="1577775082" name=""/>
+                    <pic:cNvPicPr/>
+                  </pic:nvPicPr>
+                  <pic:blipFill>
+                    <a:blip r:embed="rId10"/>
+                    <a:stretch>
+                      <a:fillRect/>
+                    </a:stretch>
+                  </pic:blipFill>
+                  <pic:spPr>
+                    <a:xfrm>
+                      <a:off x="0" y="0"/>
+                      <a:ext cx="3707134" cy="1929615"/>
+                    </a:xfrm>
+                    <a:prstGeom prst="rect">
+                      <a:avLst/>
+                    </a:prstGeom>
+                  </pic:spPr>
+                </pic:pic>
+              </a:graphicData>
+            </a:graphic>
+          </wp:inline>
+        </w:drawing>
+      </w:r>
+    </w:p>
+    <w:p>
+      <w:pPr>
+        <w:pStyle w:val="ListParagraph"/>
+        <w:ind w:left="1800"/>
+        <w:jc w:val="center"/>
+        <w:rPr>
+          <w:i/>
+          <w:iCs/>
+          <w:sz w:val="20"/>
+          <w:szCs w:val="18"/>
+        </w:rPr>
+      </w:pPr>
+      <w:r>
+        <w:rPr>
+          <w:i/>
+          <w:iCs/>
+          <w:sz w:val="20"/>
+          <w:szCs w:val="18"/>
+        </w:rPr>
+        <w:t>Chức năng thêm mới/ cập nhật đề thi</w:t>
+      </w:r>
+    </w:p>
+    <w:p>
+      <w:pPr>
+        <w:pStyle w:val="ListParagraph"/>
+        <w:ind w:left="1800"/>
+        <w:jc w:val="center"/>
+        <w:rPr>
+          <w:i/>
+          <w:iCs/>
+          <w:sz w:val="20"/>
+          <w:szCs w:val="18"/>
+        </w:rPr>
+      </w:pPr>
+    </w:p>
+    <w:p>
+      <w:pPr>
+        <w:pStyle w:val="ListParagraph"/>
         <w:numPr>
           <w:ilvl w:val="1"/>
           <w:numId w:val="1"/>
@@ -239,19 +762,98 @@
     <w:p>
       <w:pPr>
         <w:pStyle w:val="ListParagraph"/>
+        <w:ind w:left="1800"/>
+      </w:pPr>
+      <w:r>
+        <w:rPr>
+          <w:noProof/>
+        </w:rPr>
+        <w:drawing>
+          <wp:inline distT="0" distB="0" distL="0" distR="0" wp14:anchorId="61AE3DAC" wp14:editId="2016C391">
+            <wp:extent cx="4494505" cy="1091966"/>
+            <wp:effectExtent l="0" t="0" r="1905" b="0"/>
+            <wp:docPr id="651306262" name="Picture 1"/>
+            <wp:cNvGraphicFramePr>
+              <a:graphicFrameLocks xmlns:a="http://schemas.openxmlformats.org/drawingml/2006/main" noChangeAspect="1"/>
+            </wp:cNvGraphicFramePr>
+            <a:graphic xmlns:a="http://schemas.openxmlformats.org/drawingml/2006/main">
+              <a:graphicData uri="http://schemas.openxmlformats.org/drawingml/2006/picture">
+                <pic:pic xmlns:pic="http://schemas.openxmlformats.org/drawingml/2006/picture">
+                  <pic:nvPicPr>
+                    <pic:cNvPr id="651306262" name=""/>
+                    <pic:cNvPicPr/>
+                  </pic:nvPicPr>
+                  <pic:blipFill>
+                    <a:blip r:embed="rId11"/>
+                    <a:stretch>
+                      <a:fillRect/>
+                    </a:stretch>
+                  </pic:blipFill>
+                  <pic:spPr>
+                    <a:xfrm>
+                      <a:off x="0" y="0"/>
+                      <a:ext cx="4501365" cy="1093633"/>
+                    </a:xfrm>
+                    <a:prstGeom prst="rect">
+                      <a:avLst/>
+                    </a:prstGeom>
+                  </pic:spPr>
+                </pic:pic>
+              </a:graphicData>
+            </a:graphic>
+          </wp:inline>
+        </w:drawing>
+      </w:r>
+    </w:p>
+    <w:p>
+      <w:pPr>
+        <w:pStyle w:val="ListParagraph"/>
+        <w:ind w:left="1800"/>
+        <w:jc w:val="center"/>
+        <w:rPr>
+          <w:i/>
+          <w:iCs/>
+          <w:sz w:val="20"/>
+          <w:szCs w:val="18"/>
+        </w:rPr>
+      </w:pPr>
+      <w:r>
+        <w:rPr>
+          <w:i/>
+          <w:iCs/>
+          <w:sz w:val="20"/>
+          <w:szCs w:val="18"/>
+        </w:rPr>
+        <w:t>Danh sách đề thi</w:t>
+      </w:r>
+    </w:p>
+    <w:p>
+      <w:pPr>
+        <w:pStyle w:val="ListParagraph"/>
         <w:numPr>
           <w:ilvl w:val="0"/>
           <w:numId w:val="1"/>
         </w:numPr>
       </w:pPr>
       <w:r>
-        <w:t>Chức năng quản lý học viên: bỏ hiển thị năm học, môn học, giáo viên dạy ở bảng dữ liệu vì các thông tin này đã có ở trên phần lựa chọn lớp học.</w:t>
-      </w:r>
-    </w:p>
-    <w:p>
-      <w:pPr>
-        <w:pStyle w:val="ListParagraph"/>
-        <w:ind w:left="1080"/>
+        <w:t xml:space="preserve">Chức năng </w:t>
+      </w:r>
+      <w:r>
+        <w:rPr>
+          <w:b/>
+          <w:bCs/>
+        </w:rPr>
+        <w:t>quản lý học viên</w:t>
+      </w:r>
+      <w:r>
+        <w:t>: bỏ hiển thị năm học, môn học, giáo viên dạy ở bảng dữ liệu vì các thông tin này đã có ở trên phần lựa chọn lớp học.</w:t>
+      </w:r>
+    </w:p>
+    <w:p>
+      <w:pPr>
+        <w:pStyle w:val="ListParagraph"/>
+        <w:ind w:left="1080"/>
+        <w:jc w:val="center"/>
       </w:pPr>
       <w:r>
         <w:rPr>
@@ -273,7 +875,7 @@
                     <pic:cNvPicPr/>
                   </pic:nvPicPr>
                   <pic:blipFill>
-                    <a:blip r:embed="rId5"/>
+                    <a:blip r:embed="rId12"/>
                     <a:stretch>
                       <a:fillRect/>
                     </a:stretch>
@@ -296,6 +898,213 @@
     </w:p>
     <w:p>
       <w:pPr>
+        <w:pStyle w:val="ListParagraph"/>
+        <w:ind w:left="1080"/>
+        <w:jc w:val="center"/>
+      </w:pPr>
+    </w:p>
+    <w:p>
+      <w:pPr>
+        <w:pStyle w:val="ListParagraph"/>
+        <w:numPr>
+          <w:ilvl w:val="0"/>
+          <w:numId w:val="1"/>
+        </w:numPr>
+      </w:pPr>
+      <w:r>
+        <w:t xml:space="preserve">Bổ sung </w:t>
+      </w:r>
+      <w:r>
+        <w:rPr>
+          <w:b/>
+          <w:bCs/>
+        </w:rPr>
+        <w:t>Thống kê ôn tập</w:t>
+      </w:r>
+      <w:r>
+        <w:t xml:space="preserve"> vào phần thống kê</w:t>
+      </w:r>
+      <w:r>
+        <w:t>:</w:t>
+      </w:r>
+    </w:p>
+    <w:p>
+      <w:pPr>
+        <w:pStyle w:val="ListParagraph"/>
+        <w:ind w:left="1080"/>
+      </w:pPr>
+      <w:r>
+        <w:t>thống kê tổng số trả lời đúng/tổng số câu phải trả lời theo từng môn học của từng user (học viên), xuất file (giống phần thi trắc nghiệm)</w:t>
+      </w:r>
+    </w:p>
+    <w:p>
+      <w:pPr>
+        <w:pStyle w:val="ListParagraph"/>
+        <w:ind w:left="1080"/>
+        <w:jc w:val="center"/>
+      </w:pPr>
+      <w:r>
+        <w:rPr>
+          <w:noProof/>
+        </w:rPr>
+        <w:drawing>
+          <wp:inline distT="0" distB="0" distL="0" distR="0" wp14:anchorId="56585D63" wp14:editId="1936384B">
+            <wp:extent cx="5585383" cy="1682496"/>
+            <wp:effectExtent l="0" t="0" r="0" b="0"/>
+            <wp:docPr id="121339861" name="Picture 1"/>
+            <wp:cNvGraphicFramePr>
+              <a:graphicFrameLocks xmlns:a="http://schemas.openxmlformats.org/drawingml/2006/main" noChangeAspect="1"/>
+            </wp:cNvGraphicFramePr>
+            <a:graphic xmlns:a="http://schemas.openxmlformats.org/drawingml/2006/main">
+              <a:graphicData uri="http://schemas.openxmlformats.org/drawingml/2006/picture">
+                <pic:pic xmlns:pic="http://schemas.openxmlformats.org/drawingml/2006/picture">
+                  <pic:nvPicPr>
+                    <pic:cNvPr id="121339861" name=""/>
+                    <pic:cNvPicPr/>
+                  </pic:nvPicPr>
+                  <pic:blipFill>
+                    <a:blip r:embed="rId13"/>
+                    <a:stretch>
+                      <a:fillRect/>
+                    </a:stretch>
+                  </pic:blipFill>
+                  <pic:spPr>
+                    <a:xfrm>
+                      <a:off x="0" y="0"/>
+                      <a:ext cx="5622044" cy="1693540"/>
+                    </a:xfrm>
+                    <a:prstGeom prst="rect">
+                      <a:avLst/>
+                    </a:prstGeom>
+                  </pic:spPr>
+                </pic:pic>
+              </a:graphicData>
+            </a:graphic>
+          </wp:inline>
+        </w:drawing>
+      </w:r>
+    </w:p>
+    <w:p>
+      <w:pPr>
+        <w:pStyle w:val="ListParagraph"/>
+        <w:ind w:left="1080"/>
+      </w:pPr>
+      <w:r>
+        <w:rPr>
+          <w:noProof/>
+        </w:rPr>
+        <w:drawing>
+          <wp:inline distT="0" distB="0" distL="0" distR="0" wp14:anchorId="2EDA8878" wp14:editId="3D1AB2D7">
+            <wp:extent cx="5566867" cy="1526540"/>
+            <wp:effectExtent l="0" t="0" r="0" b="0"/>
+            <wp:docPr id="783945002" name="Picture 1"/>
+            <wp:cNvGraphicFramePr>
+              <a:graphicFrameLocks xmlns:a="http://schemas.openxmlformats.org/drawingml/2006/main" noChangeAspect="1"/>
+            </wp:cNvGraphicFramePr>
+            <a:graphic xmlns:a="http://schemas.openxmlformats.org/drawingml/2006/main">
+              <a:graphicData uri="http://schemas.openxmlformats.org/drawingml/2006/picture">
+                <pic:pic xmlns:pic="http://schemas.openxmlformats.org/drawingml/2006/picture">
+                  <pic:nvPicPr>
+                    <pic:cNvPr id="783945002" name=""/>
+                    <pic:cNvPicPr/>
+                  </pic:nvPicPr>
+                  <pic:blipFill>
+                    <a:blip r:embed="rId14"/>
+                    <a:stretch>
+                      <a:fillRect/>
+                    </a:stretch>
+                  </pic:blipFill>
+                  <pic:spPr>
+                    <a:xfrm>
+                      <a:off x="0" y="0"/>
+                      <a:ext cx="5570211" cy="1527457"/>
+                    </a:xfrm>
+                    <a:prstGeom prst="rect">
+                      <a:avLst/>
+                    </a:prstGeom>
+                  </pic:spPr>
+                </pic:pic>
+              </a:graphicData>
+            </a:graphic>
+          </wp:inline>
+        </w:drawing>
+      </w:r>
+    </w:p>
+    <w:p>
+      <w:pPr>
+        <w:pStyle w:val="ListParagraph"/>
+        <w:ind w:left="1080"/>
+        <w:jc w:val="center"/>
+        <w:rPr>
+          <w:i/>
+          <w:iCs/>
+        </w:rPr>
+      </w:pPr>
+      <w:r>
+        <w:rPr>
+          <w:i/>
+          <w:iCs/>
+        </w:rPr>
+        <w:t>Thống kê số câu trả lời đúng</w:t>
+      </w:r>
+    </w:p>
+    <w:p>
+      <w:pPr>
+        <w:pStyle w:val="ListParagraph"/>
+        <w:ind w:left="1080"/>
+        <w:jc w:val="center"/>
+        <w:rPr>
+          <w:i/>
+          <w:iCs/>
+        </w:rPr>
+      </w:pPr>
+    </w:p>
+    <w:p>
+      <w:pPr>
+        <w:pStyle w:val="ListParagraph"/>
+        <w:ind w:left="1080"/>
+        <w:jc w:val="center"/>
+        <w:rPr>
+          <w:i/>
+          <w:iCs/>
+        </w:rPr>
+      </w:pPr>
+    </w:p>
+    <w:p>
+      <w:pPr>
+        <w:pStyle w:val="ListParagraph"/>
+        <w:ind w:left="1080"/>
+        <w:jc w:val="center"/>
+        <w:rPr>
+          <w:i/>
+          <w:iCs/>
+        </w:rPr>
+      </w:pPr>
+    </w:p>
+    <w:p>
+      <w:pPr>
+        <w:pStyle w:val="ListParagraph"/>
+        <w:ind w:left="1080"/>
+        <w:jc w:val="center"/>
+        <w:rPr>
+          <w:i/>
+          <w:iCs/>
+        </w:rPr>
+      </w:pPr>
+    </w:p>
+    <w:p>
+      <w:pPr>
+        <w:pStyle w:val="ListParagraph"/>
+        <w:ind w:left="1080"/>
+        <w:jc w:val="center"/>
+        <w:rPr>
+          <w:i/>
+          <w:iCs/>
+        </w:rPr>
+      </w:pPr>
+    </w:p>
+    <w:p>
+      <w:pPr>
         <w:rPr>
           <w:b/>
           <w:bCs/>
@@ -327,7 +1136,6 @@
         <w:rPr>
           <w:noProof/>
         </w:rPr>
-        <w:lastRenderedPageBreak/>
         <w:drawing>
           <wp:inline distT="0" distB="0" distL="0" distR="0" wp14:anchorId="44034B5F" wp14:editId="0A66DE30">
             <wp:extent cx="4361925" cy="2092147"/>
@@ -344,7 +1152,7 @@
                     <pic:cNvPicPr/>
                   </pic:nvPicPr>
                   <pic:blipFill>
-                    <a:blip r:embed="rId6"/>
+                    <a:blip r:embed="rId15"/>
                     <a:stretch>
                       <a:fillRect/>
                     </a:stretch>

</xml_diff>

<commit_message>
bỏ ràng buộc luyện tập ở trong view ôn tập
</commit_message>
<xml_diff>
--- a/Docs/tasks.docx
+++ b/Docs/tasks.docx
@@ -1285,6 +1285,58 @@
       </w:r>
       <w:r>
         <w:t>Ngoài những chức năng như version trước, ở ver này, với chức năng quản lý lớp giảng dạy, ở phần user chỉ thấy được những đề thi của các môn học thuộc lớp  mình học.</w:t>
+      </w:r>
+    </w:p>
+    <w:p>
+      <w:r>
+        <w:t>Chỉnh sửa lại layout của user.</w:t>
+      </w:r>
+      <w:r>
+        <w:t xml:space="preserve"> Render lại menu trong layout của user</w:t>
+      </w:r>
+    </w:p>
+    <w:p>
+      <w:pPr>
+        <w:pStyle w:val="ListParagraph"/>
+        <w:numPr>
+          <w:ilvl w:val="0"/>
+          <w:numId w:val="1"/>
+        </w:numPr>
+      </w:pPr>
+      <w:r>
+        <w:t xml:space="preserve">Chức năng </w:t>
+      </w:r>
+      <w:r>
+        <w:rPr>
+          <w:b/>
+          <w:bCs/>
+        </w:rPr>
+        <w:t>ôn tập</w:t>
+      </w:r>
+      <w:r>
+        <w:t>: chỉ load những môn học tương ứng với lớp học của học viên.</w:t>
+      </w:r>
+    </w:p>
+    <w:p>
+      <w:pPr>
+        <w:pStyle w:val="ListParagraph"/>
+        <w:numPr>
+          <w:ilvl w:val="0"/>
+          <w:numId w:val="1"/>
+        </w:numPr>
+      </w:pPr>
+      <w:r>
+        <w:t xml:space="preserve">Chức năng </w:t>
+      </w:r>
+      <w:r>
+        <w:rPr>
+          <w:b/>
+          <w:bCs/>
+        </w:rPr>
+        <w:t>làm bài thi</w:t>
+      </w:r>
+      <w:r>
+        <w:t>: tương tự như ở trên, chỉ load những đề thi đang diễn ra tương ứng với lớp mà học viên đang theo học</w:t>
       </w:r>
     </w:p>
     <w:p>

</xml_diff>